<commit_message>
book api with REST
</commit_message>
<xml_diff>
--- a/http101.docx
+++ b/http101.docx
@@ -1088,6 +1088,1163 @@
           <w:szCs w:val="28"/>
         </w:rPr>
       </w:pPr>
+    </w:p>
+    <w:p>
+      <w:pPr>
+        <w:rPr>
+          <w:sz w:val="28"/>
+          <w:szCs w:val="28"/>
+        </w:rPr>
+      </w:pPr>
+    </w:p>
+    <w:p>
+      <w:pPr>
+        <w:rPr>
+          <w:sz w:val="28"/>
+          <w:szCs w:val="28"/>
+        </w:rPr>
+      </w:pPr>
+    </w:p>
+    <w:p>
+      <w:pPr>
+        <w:rPr>
+          <w:sz w:val="28"/>
+          <w:szCs w:val="28"/>
+        </w:rPr>
+      </w:pPr>
+    </w:p>
+    <w:p>
+      <w:pPr>
+        <w:jc w:val="center"/>
+        <w:rPr>
+          <w:sz w:val="28"/>
+          <w:szCs w:val="28"/>
+        </w:rPr>
+      </w:pPr>
+      <w:r>
+        <w:rPr>
+          <w:sz w:val="28"/>
+          <w:szCs w:val="28"/>
+        </w:rPr>
+        <w:lastRenderedPageBreak/>
+        <w:t>REST</w:t>
+      </w:r>
+    </w:p>
+    <w:p>
+      <w:pPr>
+        <w:pStyle w:val="ListParagraph"/>
+        <w:numPr>
+          <w:ilvl w:val="0"/>
+          <w:numId w:val="4"/>
+        </w:numPr>
+        <w:rPr>
+          <w:sz w:val="28"/>
+          <w:szCs w:val="28"/>
+        </w:rPr>
+      </w:pPr>
+      <w:r>
+        <w:rPr>
+          <w:sz w:val="28"/>
+          <w:szCs w:val="28"/>
+        </w:rPr>
+        <w:t>REST (</w:t>
+      </w:r>
+      <w:proofErr w:type="spellStart"/>
+      <w:r>
+        <w:rPr>
+          <w:sz w:val="28"/>
+          <w:szCs w:val="28"/>
+        </w:rPr>
+        <w:t>REpresentational</w:t>
+      </w:r>
+      <w:proofErr w:type="spellEnd"/>
+      <w:r>
+        <w:rPr>
+          <w:sz w:val="28"/>
+          <w:szCs w:val="28"/>
+        </w:rPr>
+        <w:t xml:space="preserve"> State Transfer).</w:t>
+      </w:r>
+    </w:p>
+    <w:p>
+      <w:pPr>
+        <w:pStyle w:val="ListParagraph"/>
+        <w:numPr>
+          <w:ilvl w:val="0"/>
+          <w:numId w:val="4"/>
+        </w:numPr>
+        <w:rPr>
+          <w:sz w:val="28"/>
+          <w:szCs w:val="28"/>
+        </w:rPr>
+      </w:pPr>
+      <w:r>
+        <w:rPr>
+          <w:sz w:val="28"/>
+          <w:szCs w:val="28"/>
+        </w:rPr>
+        <w:t>Type of Web Server API</w:t>
+      </w:r>
+    </w:p>
+    <w:p>
+      <w:pPr>
+        <w:pStyle w:val="ListParagraph"/>
+        <w:numPr>
+          <w:ilvl w:val="1"/>
+          <w:numId w:val="4"/>
+        </w:numPr>
+        <w:rPr>
+          <w:sz w:val="28"/>
+          <w:szCs w:val="28"/>
+        </w:rPr>
+      </w:pPr>
+      <w:r>
+        <w:rPr>
+          <w:sz w:val="28"/>
+          <w:szCs w:val="28"/>
+        </w:rPr>
+        <w:t>Application Program interface</w:t>
+      </w:r>
+    </w:p>
+    <w:p>
+      <w:pPr>
+        <w:pStyle w:val="ListParagraph"/>
+        <w:numPr>
+          <w:ilvl w:val="0"/>
+          <w:numId w:val="4"/>
+        </w:numPr>
+        <w:rPr>
+          <w:sz w:val="28"/>
+          <w:szCs w:val="28"/>
+        </w:rPr>
+      </w:pPr>
+      <w:r>
+        <w:rPr>
+          <w:sz w:val="28"/>
+          <w:szCs w:val="28"/>
+        </w:rPr>
+        <w:t xml:space="preserve">Theoretically a web server could </w:t>
+      </w:r>
+      <w:proofErr w:type="gramStart"/>
+      <w:r>
+        <w:rPr>
+          <w:sz w:val="28"/>
+          <w:szCs w:val="28"/>
+        </w:rPr>
+        <w:t>responds</w:t>
+      </w:r>
+      <w:proofErr w:type="gramEnd"/>
+      <w:r>
+        <w:rPr>
+          <w:sz w:val="28"/>
+          <w:szCs w:val="28"/>
+        </w:rPr>
+        <w:t xml:space="preserve"> to http requests in anyway it wants.</w:t>
+      </w:r>
+    </w:p>
+    <w:p>
+      <w:pPr>
+        <w:pStyle w:val="ListParagraph"/>
+        <w:numPr>
+          <w:ilvl w:val="1"/>
+          <w:numId w:val="4"/>
+        </w:numPr>
+        <w:rPr>
+          <w:sz w:val="28"/>
+          <w:szCs w:val="28"/>
+        </w:rPr>
+      </w:pPr>
+      <w:r>
+        <w:rPr>
+          <w:sz w:val="28"/>
+          <w:szCs w:val="28"/>
+        </w:rPr>
+        <w:t xml:space="preserve">You could set up routes however you </w:t>
+      </w:r>
+      <w:proofErr w:type="gramStart"/>
+      <w:r>
+        <w:rPr>
+          <w:sz w:val="28"/>
+          <w:szCs w:val="28"/>
+        </w:rPr>
+        <w:t>wanted</w:t>
+      </w:r>
+      <w:proofErr w:type="gramEnd"/>
+    </w:p>
+    <w:p>
+      <w:pPr>
+        <w:pStyle w:val="ListParagraph"/>
+        <w:numPr>
+          <w:ilvl w:val="1"/>
+          <w:numId w:val="4"/>
+        </w:numPr>
+        <w:rPr>
+          <w:sz w:val="28"/>
+          <w:szCs w:val="28"/>
+        </w:rPr>
+      </w:pPr>
+      <w:r>
+        <w:rPr>
+          <w:sz w:val="28"/>
+          <w:szCs w:val="28"/>
+        </w:rPr>
+        <w:t>Return whatever you wanted.</w:t>
+      </w:r>
+    </w:p>
+    <w:p>
+      <w:pPr>
+        <w:pStyle w:val="ListParagraph"/>
+        <w:numPr>
+          <w:ilvl w:val="1"/>
+          <w:numId w:val="4"/>
+        </w:numPr>
+        <w:rPr>
+          <w:sz w:val="28"/>
+          <w:szCs w:val="28"/>
+        </w:rPr>
+      </w:pPr>
+      <w:r>
+        <w:rPr>
+          <w:sz w:val="28"/>
+          <w:szCs w:val="28"/>
+        </w:rPr>
+        <w:t>NOT A GOOD IDEA</w:t>
+      </w:r>
+    </w:p>
+    <w:p>
+      <w:pPr>
+        <w:pStyle w:val="ListParagraph"/>
+        <w:numPr>
+          <w:ilvl w:val="0"/>
+          <w:numId w:val="4"/>
+        </w:numPr>
+        <w:rPr>
+          <w:sz w:val="28"/>
+          <w:szCs w:val="28"/>
+        </w:rPr>
+      </w:pPr>
+      <w:r>
+        <w:rPr>
+          <w:sz w:val="28"/>
+          <w:szCs w:val="28"/>
+        </w:rPr>
+        <w:t>RESTful web server (service)</w:t>
+      </w:r>
+    </w:p>
+    <w:p>
+      <w:pPr>
+        <w:pStyle w:val="ListParagraph"/>
+        <w:numPr>
+          <w:ilvl w:val="1"/>
+          <w:numId w:val="4"/>
+        </w:numPr>
+        <w:rPr>
+          <w:sz w:val="28"/>
+          <w:szCs w:val="28"/>
+        </w:rPr>
+      </w:pPr>
+      <w:r>
+        <w:rPr>
+          <w:sz w:val="28"/>
+          <w:szCs w:val="28"/>
+        </w:rPr>
+        <w:t>Web Server API that follows a specific convention and standard.</w:t>
+      </w:r>
+    </w:p>
+    <w:p>
+      <w:pPr>
+        <w:pStyle w:val="ListParagraph"/>
+        <w:numPr>
+          <w:ilvl w:val="1"/>
+          <w:numId w:val="4"/>
+        </w:numPr>
+        <w:rPr>
+          <w:sz w:val="28"/>
+          <w:szCs w:val="28"/>
+        </w:rPr>
+      </w:pPr>
+      <w:r>
+        <w:rPr>
+          <w:sz w:val="28"/>
+          <w:szCs w:val="28"/>
+        </w:rPr>
+        <w:t>Standardizes how we can communicate over the web.</w:t>
+      </w:r>
+    </w:p>
+    <w:p>
+      <w:pPr>
+        <w:pStyle w:val="ListParagraph"/>
+        <w:numPr>
+          <w:ilvl w:val="1"/>
+          <w:numId w:val="4"/>
+        </w:numPr>
+        <w:rPr>
+          <w:sz w:val="28"/>
+          <w:szCs w:val="28"/>
+        </w:rPr>
+      </w:pPr>
+      <w:r>
+        <w:rPr>
+          <w:sz w:val="28"/>
+          <w:szCs w:val="28"/>
+        </w:rPr>
+        <w:t>The most common top of web server.</w:t>
+      </w:r>
+    </w:p>
+    <w:p>
+      <w:pPr>
+        <w:pStyle w:val="ListParagraph"/>
+        <w:numPr>
+          <w:ilvl w:val="0"/>
+          <w:numId w:val="4"/>
+        </w:numPr>
+        <w:rPr>
+          <w:sz w:val="28"/>
+          <w:szCs w:val="28"/>
+        </w:rPr>
+      </w:pPr>
+      <w:r>
+        <w:rPr>
+          <w:sz w:val="28"/>
+          <w:szCs w:val="28"/>
+        </w:rPr>
+        <w:t>Important features</w:t>
+      </w:r>
+    </w:p>
+    <w:p>
+      <w:pPr>
+        <w:pStyle w:val="ListParagraph"/>
+        <w:numPr>
+          <w:ilvl w:val="1"/>
+          <w:numId w:val="4"/>
+        </w:numPr>
+        <w:rPr>
+          <w:sz w:val="28"/>
+          <w:szCs w:val="28"/>
+        </w:rPr>
+      </w:pPr>
+      <w:r>
+        <w:rPr>
+          <w:sz w:val="28"/>
+          <w:szCs w:val="28"/>
+        </w:rPr>
+        <w:t>Uses HTTP or HTTPS</w:t>
+      </w:r>
+    </w:p>
+    <w:p>
+      <w:pPr>
+        <w:pStyle w:val="ListParagraph"/>
+        <w:numPr>
+          <w:ilvl w:val="1"/>
+          <w:numId w:val="4"/>
+        </w:numPr>
+        <w:rPr>
+          <w:sz w:val="28"/>
+          <w:szCs w:val="28"/>
+        </w:rPr>
+      </w:pPr>
+      <w:r>
+        <w:rPr>
+          <w:sz w:val="28"/>
+          <w:szCs w:val="28"/>
+        </w:rPr>
+        <w:t>REST is based on RESOURCES</w:t>
+      </w:r>
+      <w:r>
+        <w:rPr>
+          <w:sz w:val="28"/>
+          <w:szCs w:val="28"/>
+        </w:rPr>
+        <w:t xml:space="preserve"> (entities)</w:t>
+      </w:r>
+    </w:p>
+    <w:p>
+      <w:pPr>
+        <w:pStyle w:val="ListParagraph"/>
+        <w:numPr>
+          <w:ilvl w:val="2"/>
+          <w:numId w:val="4"/>
+        </w:numPr>
+        <w:rPr>
+          <w:sz w:val="28"/>
+          <w:szCs w:val="28"/>
+        </w:rPr>
+      </w:pPr>
+      <w:r>
+        <w:rPr>
+          <w:sz w:val="28"/>
+          <w:szCs w:val="28"/>
+        </w:rPr>
+        <w:t xml:space="preserve">A </w:t>
+      </w:r>
+      <w:r>
+        <w:rPr>
+          <w:sz w:val="28"/>
+          <w:szCs w:val="28"/>
+        </w:rPr>
+        <w:t>Resource is a collection of related objects</w:t>
+      </w:r>
+      <w:r>
+        <w:rPr>
+          <w:sz w:val="28"/>
+          <w:szCs w:val="28"/>
+        </w:rPr>
+        <w:t>.</w:t>
+      </w:r>
+    </w:p>
+    <w:p>
+      <w:pPr>
+        <w:pStyle w:val="ListParagraph"/>
+        <w:numPr>
+          <w:ilvl w:val="2"/>
+          <w:numId w:val="4"/>
+        </w:numPr>
+        <w:rPr>
+          <w:sz w:val="28"/>
+          <w:szCs w:val="28"/>
+        </w:rPr>
+      </w:pPr>
+      <w:r>
+        <w:rPr>
+          <w:sz w:val="28"/>
+          <w:szCs w:val="28"/>
+        </w:rPr>
+        <w:t>These objects/resources are accessed via purposefully named URI (Uniform RESOURCE interface) paths.</w:t>
+      </w:r>
+    </w:p>
+    <w:p>
+      <w:pPr>
+        <w:pStyle w:val="ListParagraph"/>
+        <w:numPr>
+          <w:ilvl w:val="2"/>
+          <w:numId w:val="4"/>
+        </w:numPr>
+        <w:rPr>
+          <w:sz w:val="28"/>
+          <w:szCs w:val="28"/>
+        </w:rPr>
+      </w:pPr>
+      <w:r>
+        <w:rPr>
+          <w:sz w:val="28"/>
+          <w:szCs w:val="28"/>
+        </w:rPr>
+        <w:t>HTTP verbs indicate what is happening to that resource</w:t>
+      </w:r>
+      <w:r>
+        <w:rPr>
+          <w:sz w:val="28"/>
+          <w:szCs w:val="28"/>
+        </w:rPr>
+        <w:t>.</w:t>
+      </w:r>
+    </w:p>
+    <w:p>
+      <w:pPr>
+        <w:pStyle w:val="ListParagraph"/>
+        <w:numPr>
+          <w:ilvl w:val="0"/>
+          <w:numId w:val="4"/>
+        </w:numPr>
+        <w:rPr>
+          <w:sz w:val="28"/>
+          <w:szCs w:val="28"/>
+        </w:rPr>
+      </w:pPr>
+      <w:r>
+        <w:rPr>
+          <w:sz w:val="28"/>
+          <w:szCs w:val="28"/>
+        </w:rPr>
+        <w:t>Example REST API</w:t>
+      </w:r>
+    </w:p>
+    <w:p>
+      <w:pPr>
+        <w:pStyle w:val="ListParagraph"/>
+        <w:numPr>
+          <w:ilvl w:val="1"/>
+          <w:numId w:val="4"/>
+        </w:numPr>
+        <w:rPr>
+          <w:sz w:val="28"/>
+          <w:szCs w:val="28"/>
+        </w:rPr>
+      </w:pPr>
+      <w:r>
+        <w:rPr>
+          <w:sz w:val="28"/>
+          <w:szCs w:val="28"/>
+        </w:rPr>
+        <w:t>A company might have a bunch of employees</w:t>
+      </w:r>
+      <w:r>
+        <w:rPr>
+          <w:sz w:val="28"/>
+          <w:szCs w:val="28"/>
+        </w:rPr>
+        <w:t>.</w:t>
+      </w:r>
+    </w:p>
+    <w:p>
+      <w:pPr>
+        <w:pStyle w:val="ListParagraph"/>
+        <w:numPr>
+          <w:ilvl w:val="1"/>
+          <w:numId w:val="4"/>
+        </w:numPr>
+        <w:rPr>
+          <w:sz w:val="28"/>
+          <w:szCs w:val="28"/>
+        </w:rPr>
+      </w:pPr>
+      <w:r>
+        <w:rPr>
+          <w:sz w:val="28"/>
+          <w:szCs w:val="28"/>
+        </w:rPr>
+        <w:t xml:space="preserve">HTTP </w:t>
+      </w:r>
+      <w:r>
+        <w:rPr>
+          <w:color w:val="70AD47" w:themeColor="accent6"/>
+          <w:sz w:val="28"/>
+          <w:szCs w:val="28"/>
+        </w:rPr>
+        <w:t xml:space="preserve">GET </w:t>
+      </w:r>
+      <w:r>
+        <w:rPr>
+          <w:sz w:val="28"/>
+          <w:szCs w:val="28"/>
+        </w:rPr>
+        <w:t>/employees</w:t>
+      </w:r>
+    </w:p>
+    <w:p>
+      <w:pPr>
+        <w:pStyle w:val="ListParagraph"/>
+        <w:numPr>
+          <w:ilvl w:val="2"/>
+          <w:numId w:val="4"/>
+        </w:numPr>
+        <w:rPr>
+          <w:sz w:val="28"/>
+          <w:szCs w:val="28"/>
+        </w:rPr>
+      </w:pPr>
+      <w:r>
+        <w:rPr>
+          <w:sz w:val="28"/>
+          <w:szCs w:val="28"/>
+        </w:rPr>
+        <w:t>Return all employees at the company</w:t>
+      </w:r>
+      <w:r>
+        <w:rPr>
+          <w:sz w:val="28"/>
+          <w:szCs w:val="28"/>
+        </w:rPr>
+        <w:t>.</w:t>
+      </w:r>
+    </w:p>
+    <w:p>
+      <w:pPr>
+        <w:pStyle w:val="ListParagraph"/>
+        <w:numPr>
+          <w:ilvl w:val="1"/>
+          <w:numId w:val="4"/>
+        </w:numPr>
+        <w:rPr>
+          <w:sz w:val="28"/>
+          <w:szCs w:val="28"/>
+        </w:rPr>
+      </w:pPr>
+      <w:r>
+        <w:rPr>
+          <w:sz w:val="28"/>
+          <w:szCs w:val="28"/>
+        </w:rPr>
+        <w:t xml:space="preserve">HTTP </w:t>
+      </w:r>
+      <w:r>
+        <w:rPr>
+          <w:color w:val="4472C4" w:themeColor="accent1"/>
+          <w:sz w:val="28"/>
+          <w:szCs w:val="28"/>
+        </w:rPr>
+        <w:t xml:space="preserve">POST </w:t>
+      </w:r>
+      <w:r>
+        <w:rPr>
+          <w:sz w:val="28"/>
+          <w:szCs w:val="28"/>
+        </w:rPr>
+        <w:t>/employees</w:t>
+      </w:r>
+    </w:p>
+    <w:p>
+      <w:pPr>
+        <w:pStyle w:val="ListParagraph"/>
+        <w:numPr>
+          <w:ilvl w:val="2"/>
+          <w:numId w:val="4"/>
+        </w:numPr>
+        <w:rPr>
+          <w:sz w:val="28"/>
+          <w:szCs w:val="28"/>
+        </w:rPr>
+      </w:pPr>
+      <w:r>
+        <w:rPr>
+          <w:sz w:val="28"/>
+          <w:szCs w:val="28"/>
+        </w:rPr>
+        <w:t>Create a new employee</w:t>
+      </w:r>
+      <w:r>
+        <w:rPr>
+          <w:sz w:val="28"/>
+          <w:szCs w:val="28"/>
+        </w:rPr>
+        <w:t>.</w:t>
+      </w:r>
+    </w:p>
+    <w:p>
+      <w:pPr>
+        <w:pStyle w:val="ListParagraph"/>
+        <w:numPr>
+          <w:ilvl w:val="1"/>
+          <w:numId w:val="4"/>
+        </w:numPr>
+        <w:rPr>
+          <w:sz w:val="28"/>
+          <w:szCs w:val="28"/>
+        </w:rPr>
+      </w:pPr>
+      <w:r>
+        <w:rPr>
+          <w:sz w:val="28"/>
+          <w:szCs w:val="28"/>
+        </w:rPr>
+        <w:t xml:space="preserve">HTTP </w:t>
+      </w:r>
+      <w:r>
+        <w:rPr>
+          <w:color w:val="70AD47" w:themeColor="accent6"/>
+          <w:sz w:val="28"/>
+          <w:szCs w:val="28"/>
+        </w:rPr>
+        <w:t xml:space="preserve">GET </w:t>
+      </w:r>
+      <w:r>
+        <w:rPr>
+          <w:sz w:val="28"/>
+          <w:szCs w:val="28"/>
+        </w:rPr>
+        <w:t xml:space="preserve">/employees/ </w:t>
+      </w:r>
+      <w:proofErr w:type="gramStart"/>
+      <w:r>
+        <w:rPr>
+          <w:sz w:val="28"/>
+          <w:szCs w:val="28"/>
+        </w:rPr>
+        <w:t>35</w:t>
+      </w:r>
+      <w:proofErr w:type="gramEnd"/>
+    </w:p>
+    <w:p>
+      <w:pPr>
+        <w:pStyle w:val="ListParagraph"/>
+        <w:numPr>
+          <w:ilvl w:val="2"/>
+          <w:numId w:val="4"/>
+        </w:numPr>
+        <w:rPr>
+          <w:sz w:val="28"/>
+          <w:szCs w:val="28"/>
+        </w:rPr>
+      </w:pPr>
+      <w:r>
+        <w:rPr>
+          <w:sz w:val="28"/>
+          <w:szCs w:val="28"/>
+        </w:rPr>
+        <w:t xml:space="preserve">Return 1 employee whose ID is </w:t>
+      </w:r>
+      <w:proofErr w:type="gramStart"/>
+      <w:r>
+        <w:rPr>
+          <w:sz w:val="28"/>
+          <w:szCs w:val="28"/>
+        </w:rPr>
+        <w:t>35</w:t>
+      </w:r>
+      <w:proofErr w:type="gramEnd"/>
+    </w:p>
+    <w:p>
+      <w:pPr>
+        <w:pStyle w:val="ListParagraph"/>
+        <w:numPr>
+          <w:ilvl w:val="1"/>
+          <w:numId w:val="4"/>
+        </w:numPr>
+        <w:rPr>
+          <w:sz w:val="28"/>
+          <w:szCs w:val="28"/>
+        </w:rPr>
+      </w:pPr>
+      <w:r>
+        <w:rPr>
+          <w:sz w:val="28"/>
+          <w:szCs w:val="28"/>
+        </w:rPr>
+        <w:t xml:space="preserve">HTTP </w:t>
+      </w:r>
+      <w:r>
+        <w:rPr>
+          <w:color w:val="ED7D31" w:themeColor="accent2"/>
+          <w:sz w:val="28"/>
+          <w:szCs w:val="28"/>
+        </w:rPr>
+        <w:t xml:space="preserve">PUT </w:t>
+      </w:r>
+      <w:r>
+        <w:rPr>
+          <w:sz w:val="28"/>
+          <w:szCs w:val="28"/>
+        </w:rPr>
+        <w:t>/employees/</w:t>
+      </w:r>
+      <w:proofErr w:type="gramStart"/>
+      <w:r>
+        <w:rPr>
+          <w:sz w:val="28"/>
+          <w:szCs w:val="28"/>
+        </w:rPr>
+        <w:t>41</w:t>
+      </w:r>
+      <w:proofErr w:type="gramEnd"/>
+    </w:p>
+    <w:p>
+      <w:pPr>
+        <w:pStyle w:val="ListParagraph"/>
+        <w:numPr>
+          <w:ilvl w:val="2"/>
+          <w:numId w:val="4"/>
+        </w:numPr>
+        <w:rPr>
+          <w:sz w:val="28"/>
+          <w:szCs w:val="28"/>
+        </w:rPr>
+      </w:pPr>
+      <w:r>
+        <w:rPr>
+          <w:sz w:val="28"/>
+          <w:szCs w:val="28"/>
+        </w:rPr>
+        <w:t xml:space="preserve">Perform an UPDATE on employee whose ID is </w:t>
+      </w:r>
+      <w:proofErr w:type="gramStart"/>
+      <w:r>
+        <w:rPr>
+          <w:sz w:val="28"/>
+          <w:szCs w:val="28"/>
+        </w:rPr>
+        <w:t>41</w:t>
+      </w:r>
+      <w:proofErr w:type="gramEnd"/>
+    </w:p>
+    <w:p>
+      <w:pPr>
+        <w:pStyle w:val="ListParagraph"/>
+        <w:numPr>
+          <w:ilvl w:val="1"/>
+          <w:numId w:val="4"/>
+        </w:numPr>
+        <w:rPr>
+          <w:sz w:val="28"/>
+          <w:szCs w:val="28"/>
+        </w:rPr>
+      </w:pPr>
+      <w:r>
+        <w:rPr>
+          <w:sz w:val="28"/>
+          <w:szCs w:val="28"/>
+        </w:rPr>
+        <w:t xml:space="preserve">HTTP </w:t>
+      </w:r>
+      <w:r>
+        <w:rPr>
+          <w:color w:val="FF0000"/>
+          <w:sz w:val="28"/>
+          <w:szCs w:val="28"/>
+        </w:rPr>
+        <w:t xml:space="preserve">DELETE </w:t>
+      </w:r>
+      <w:r>
+        <w:rPr>
+          <w:sz w:val="28"/>
+          <w:szCs w:val="28"/>
+        </w:rPr>
+        <w:t>/employees/</w:t>
+      </w:r>
+      <w:proofErr w:type="gramStart"/>
+      <w:r>
+        <w:rPr>
+          <w:sz w:val="28"/>
+          <w:szCs w:val="28"/>
+        </w:rPr>
+        <w:t>54</w:t>
+      </w:r>
+      <w:proofErr w:type="gramEnd"/>
+    </w:p>
+    <w:p>
+      <w:pPr>
+        <w:pStyle w:val="ListParagraph"/>
+        <w:numPr>
+          <w:ilvl w:val="2"/>
+          <w:numId w:val="4"/>
+        </w:numPr>
+        <w:rPr>
+          <w:sz w:val="28"/>
+          <w:szCs w:val="28"/>
+        </w:rPr>
+      </w:pPr>
+      <w:r>
+        <w:rPr>
+          <w:sz w:val="28"/>
+          <w:szCs w:val="28"/>
+        </w:rPr>
+        <w:t xml:space="preserve">Delete the employee whose ID is </w:t>
+      </w:r>
+      <w:proofErr w:type="gramStart"/>
+      <w:r>
+        <w:rPr>
+          <w:sz w:val="28"/>
+          <w:szCs w:val="28"/>
+        </w:rPr>
+        <w:t>54</w:t>
+      </w:r>
+      <w:proofErr w:type="gramEnd"/>
+    </w:p>
+    <w:p>
+      <w:pPr>
+        <w:rPr>
+          <w:sz w:val="28"/>
+          <w:szCs w:val="28"/>
+        </w:rPr>
+      </w:pPr>
+    </w:p>
+    <w:p>
+      <w:pPr>
+        <w:pStyle w:val="ListParagraph"/>
+        <w:numPr>
+          <w:ilvl w:val="0"/>
+          <w:numId w:val="4"/>
+        </w:numPr>
+        <w:rPr>
+          <w:sz w:val="28"/>
+          <w:szCs w:val="28"/>
+        </w:rPr>
+      </w:pPr>
+      <w:r>
+        <w:rPr>
+          <w:sz w:val="28"/>
+          <w:szCs w:val="28"/>
+        </w:rPr>
+        <w:lastRenderedPageBreak/>
+        <w:t>Status Codes</w:t>
+      </w:r>
+    </w:p>
+    <w:p>
+      <w:pPr>
+        <w:pStyle w:val="ListParagraph"/>
+        <w:numPr>
+          <w:ilvl w:val="1"/>
+          <w:numId w:val="4"/>
+        </w:numPr>
+        <w:rPr>
+          <w:sz w:val="28"/>
+          <w:szCs w:val="28"/>
+        </w:rPr>
+      </w:pPr>
+      <w:r>
+        <w:rPr>
+          <w:sz w:val="28"/>
+          <w:szCs w:val="28"/>
+        </w:rPr>
+        <w:t xml:space="preserve">Web servers and REST applications are supposed to be language </w:t>
+      </w:r>
+      <w:proofErr w:type="gramStart"/>
+      <w:r>
+        <w:rPr>
+          <w:sz w:val="28"/>
+          <w:szCs w:val="28"/>
+        </w:rPr>
+        <w:t>agnostic</w:t>
+      </w:r>
+      <w:proofErr w:type="gramEnd"/>
+    </w:p>
+    <w:p>
+      <w:pPr>
+        <w:pStyle w:val="ListParagraph"/>
+        <w:numPr>
+          <w:ilvl w:val="1"/>
+          <w:numId w:val="4"/>
+        </w:numPr>
+        <w:rPr>
+          <w:sz w:val="28"/>
+          <w:szCs w:val="28"/>
+        </w:rPr>
+      </w:pPr>
+      <w:r>
+        <w:rPr>
+          <w:sz w:val="28"/>
+          <w:szCs w:val="28"/>
+        </w:rPr>
+        <w:t xml:space="preserve">Errors should be language </w:t>
+      </w:r>
+      <w:proofErr w:type="gramStart"/>
+      <w:r>
+        <w:rPr>
+          <w:sz w:val="28"/>
+          <w:szCs w:val="28"/>
+        </w:rPr>
+        <w:t>agnostic</w:t>
+      </w:r>
+      <w:proofErr w:type="gramEnd"/>
+    </w:p>
+    <w:p>
+      <w:pPr>
+        <w:pStyle w:val="ListParagraph"/>
+        <w:numPr>
+          <w:ilvl w:val="2"/>
+          <w:numId w:val="4"/>
+        </w:numPr>
+        <w:rPr>
+          <w:sz w:val="28"/>
+          <w:szCs w:val="28"/>
+        </w:rPr>
+      </w:pPr>
+      <w:r>
+        <w:rPr>
+          <w:sz w:val="28"/>
+          <w:szCs w:val="28"/>
+        </w:rPr>
+        <w:t>You do not want to send the person using your API a Java Error code or exception.</w:t>
+      </w:r>
+    </w:p>
+    <w:p>
+      <w:pPr>
+        <w:pStyle w:val="ListParagraph"/>
+        <w:numPr>
+          <w:ilvl w:val="1"/>
+          <w:numId w:val="4"/>
+        </w:numPr>
+        <w:rPr>
+          <w:sz w:val="28"/>
+          <w:szCs w:val="28"/>
+        </w:rPr>
+      </w:pPr>
+      <w:r>
+        <w:rPr>
+          <w:sz w:val="28"/>
+          <w:szCs w:val="28"/>
+        </w:rPr>
+        <w:t>Simple numeric identifier of the success or failure of a http response</w:t>
+      </w:r>
+    </w:p>
+    <w:p>
+      <w:pPr>
+        <w:pStyle w:val="ListParagraph"/>
+        <w:numPr>
+          <w:ilvl w:val="2"/>
+          <w:numId w:val="4"/>
+        </w:numPr>
+        <w:rPr>
+          <w:sz w:val="28"/>
+          <w:szCs w:val="28"/>
+        </w:rPr>
+      </w:pPr>
+      <w:r>
+        <w:rPr>
+          <w:sz w:val="28"/>
+          <w:szCs w:val="28"/>
+        </w:rPr>
+        <w:t>100’s Information</w:t>
+      </w:r>
+    </w:p>
+    <w:p>
+      <w:pPr>
+        <w:pStyle w:val="ListParagraph"/>
+        <w:numPr>
+          <w:ilvl w:val="2"/>
+          <w:numId w:val="4"/>
+        </w:numPr>
+        <w:rPr>
+          <w:sz w:val="28"/>
+          <w:szCs w:val="28"/>
+        </w:rPr>
+      </w:pPr>
+      <w:r>
+        <w:rPr>
+          <w:sz w:val="28"/>
+          <w:szCs w:val="28"/>
+        </w:rPr>
+        <w:t>200’s Success</w:t>
+      </w:r>
+    </w:p>
+    <w:p>
+      <w:pPr>
+        <w:pStyle w:val="ListParagraph"/>
+        <w:numPr>
+          <w:ilvl w:val="3"/>
+          <w:numId w:val="4"/>
+        </w:numPr>
+        <w:rPr>
+          <w:sz w:val="28"/>
+          <w:szCs w:val="28"/>
+        </w:rPr>
+      </w:pPr>
+      <w:proofErr w:type="gramStart"/>
+      <w:r>
+        <w:rPr>
+          <w:sz w:val="28"/>
+          <w:szCs w:val="28"/>
+        </w:rPr>
+        <w:t>201 :</w:t>
+      </w:r>
+      <w:proofErr w:type="gramEnd"/>
+      <w:r>
+        <w:rPr>
+          <w:sz w:val="28"/>
+          <w:szCs w:val="28"/>
+        </w:rPr>
+        <w:t xml:space="preserve"> You successfully created something</w:t>
+      </w:r>
+    </w:p>
+    <w:p>
+      <w:pPr>
+        <w:pStyle w:val="ListParagraph"/>
+        <w:numPr>
+          <w:ilvl w:val="2"/>
+          <w:numId w:val="4"/>
+        </w:numPr>
+        <w:rPr>
+          <w:sz w:val="28"/>
+          <w:szCs w:val="28"/>
+        </w:rPr>
+      </w:pPr>
+      <w:r>
+        <w:rPr>
+          <w:sz w:val="28"/>
+          <w:szCs w:val="28"/>
+        </w:rPr>
+        <w:t>300’s redirects</w:t>
+      </w:r>
+    </w:p>
+    <w:p>
+      <w:pPr>
+        <w:pStyle w:val="ListParagraph"/>
+        <w:numPr>
+          <w:ilvl w:val="2"/>
+          <w:numId w:val="4"/>
+        </w:numPr>
+        <w:rPr>
+          <w:sz w:val="28"/>
+          <w:szCs w:val="28"/>
+        </w:rPr>
+      </w:pPr>
+      <w:r>
+        <w:rPr>
+          <w:sz w:val="28"/>
+          <w:szCs w:val="28"/>
+        </w:rPr>
+        <w:t xml:space="preserve">400’s </w:t>
+      </w:r>
+      <w:proofErr w:type="gramStart"/>
+      <w:r>
+        <w:rPr>
+          <w:sz w:val="28"/>
+          <w:szCs w:val="28"/>
+        </w:rPr>
+        <w:t>Client side</w:t>
+      </w:r>
+      <w:proofErr w:type="gramEnd"/>
+      <w:r>
+        <w:rPr>
+          <w:sz w:val="28"/>
+          <w:szCs w:val="28"/>
+        </w:rPr>
+        <w:t xml:space="preserve"> errors</w:t>
+      </w:r>
+    </w:p>
+    <w:p>
+      <w:pPr>
+        <w:pStyle w:val="ListParagraph"/>
+        <w:numPr>
+          <w:ilvl w:val="3"/>
+          <w:numId w:val="4"/>
+        </w:numPr>
+        <w:rPr>
+          <w:sz w:val="28"/>
+          <w:szCs w:val="28"/>
+        </w:rPr>
+      </w:pPr>
+      <w:proofErr w:type="gramStart"/>
+      <w:r>
+        <w:rPr>
+          <w:sz w:val="28"/>
+          <w:szCs w:val="28"/>
+        </w:rPr>
+        <w:t>404 :</w:t>
+      </w:r>
+      <w:proofErr w:type="gramEnd"/>
+      <w:r>
+        <w:rPr>
+          <w:sz w:val="28"/>
+          <w:szCs w:val="28"/>
+        </w:rPr>
+        <w:t xml:space="preserve"> You requested something that does NOT exist</w:t>
+      </w:r>
+    </w:p>
+    <w:p>
+      <w:pPr>
+        <w:pStyle w:val="ListParagraph"/>
+        <w:numPr>
+          <w:ilvl w:val="2"/>
+          <w:numId w:val="4"/>
+        </w:numPr>
+        <w:rPr>
+          <w:sz w:val="28"/>
+          <w:szCs w:val="28"/>
+        </w:rPr>
+      </w:pPr>
+      <w:r>
+        <w:rPr>
+          <w:sz w:val="28"/>
+          <w:szCs w:val="28"/>
+        </w:rPr>
+        <w:t xml:space="preserve">500’s </w:t>
+      </w:r>
+      <w:proofErr w:type="gramStart"/>
+      <w:r>
+        <w:rPr>
+          <w:sz w:val="28"/>
+          <w:szCs w:val="28"/>
+        </w:rPr>
+        <w:t>server side</w:t>
+      </w:r>
+      <w:proofErr w:type="gramEnd"/>
+      <w:r>
+        <w:rPr>
+          <w:sz w:val="28"/>
+          <w:szCs w:val="28"/>
+        </w:rPr>
+        <w:t xml:space="preserve"> errors</w:t>
+      </w:r>
     </w:p>
     <w:sectPr>
       <w:pgSz w:w="12240" w:h="15840"/>
@@ -1102,6 +2259,119 @@
 <file path=word/numbering.xml><?xml version="1.0" encoding="utf-8"?>
 <w:numbering xmlns:wpc="http://schemas.microsoft.com/office/word/2010/wordprocessingCanvas" xmlns:cx="http://schemas.microsoft.com/office/drawing/2014/chartex" xmlns:cx1="http://schemas.microsoft.com/office/drawing/2015/9/8/chartex" xmlns:cx2="http://schemas.microsoft.com/office/drawing/2015/10/21/chartex" xmlns:cx3="http://schemas.microsoft.com/office/drawing/2016/5/9/chartex" xmlns:cx4="http://schemas.microsoft.com/office/drawing/2016/5/10/chartex" xmlns:cx5="http://schemas.microsoft.com/office/drawing/2016/5/11/chartex" xmlns:cx6="http://schemas.microsoft.com/office/drawing/2016/5/12/chartex" xmlns:cx7="http://schemas.microsoft.com/office/drawing/2016/5/13/chartex" xmlns:cx8="http://schemas.microsoft.com/office/drawing/2016/5/14/chartex" xmlns:mc="http://schemas.openxmlformats.org/markup-compatibility/2006" xmlns:aink="http://schemas.microsoft.com/office/drawing/2016/ink" xmlns:am3d="http://schemas.microsoft.com/office/drawing/2017/model3d" xmlns:o="urn:schemas-microsoft-com:office:office" xmlns:r="http://schemas.openxmlformats.org/officeDocument/2006/relationships" xmlns:m="http://schemas.openxmlformats.org/officeDocument/2006/math" xmlns:v="urn:schemas-microsoft-com:vml" xmlns:wp14="http://schemas.microsoft.com/office/word/2010/wordprocessingDrawing" xmlns:wp="http://schemas.openxmlformats.org/drawingml/2006/wordprocessingDrawing" xmlns:w10="urn:schemas-microsoft-com:office:word" xmlns:w="http://schemas.openxmlformats.org/wordprocessingml/2006/main" xmlns:w14="http://schemas.microsoft.com/office/word/2010/wordml" xmlns:w15="http://schemas.microsoft.com/office/word/2012/wordml" xmlns:w16cex="http://schemas.microsoft.com/office/word/2018/wordml/cex" xmlns:w16cid="http://schemas.microsoft.com/office/word/2016/wordml/cid" xmlns:w16="http://schemas.microsoft.com/office/word/2018/wordml" xmlns:w16se="http://schemas.microsoft.com/office/word/2015/wordml/symex" xmlns:wpg="http://schemas.microsoft.com/office/word/2010/wordprocessingGroup" xmlns:wpi="http://schemas.microsoft.com/office/word/2010/wordprocessingInk" xmlns:wne="http://schemas.microsoft.com/office/word/2006/wordml" xmlns:wps="http://schemas.microsoft.com/office/word/2010/wordprocessingShape" mc:Ignorable="w14 w15 w16se w16cid w16 w16cex wp14">
   <w:abstractNum w:abstractNumId="0" w15:restartNumberingAfterBreak="0">
+    <w:nsid w:val="1B344E0A"/>
+    <w:multiLevelType w:val="hybridMultilevel"/>
+    <w:tmpl w:val="58983B32"/>
+    <w:lvl w:ilvl="0" w:tplc="04090001">
+      <w:start w:val="1"/>
+      <w:numFmt w:val="bullet"/>
+      <w:lvlText w:val=""/>
+      <w:lvlJc w:val="left"/>
+      <w:pPr>
+        <w:ind w:left="720" w:hanging="360"/>
+      </w:pPr>
+      <w:rPr>
+        <w:rFonts w:ascii="Symbol" w:hAnsi="Symbol" w:hint="default"/>
+      </w:rPr>
+    </w:lvl>
+    <w:lvl w:ilvl="1" w:tplc="04090003">
+      <w:start w:val="1"/>
+      <w:numFmt w:val="bullet"/>
+      <w:lvlText w:val="o"/>
+      <w:lvlJc w:val="left"/>
+      <w:pPr>
+        <w:ind w:left="1440" w:hanging="360"/>
+      </w:pPr>
+      <w:rPr>
+        <w:rFonts w:ascii="Courier New" w:hAnsi="Courier New" w:cs="Courier New" w:hint="default"/>
+      </w:rPr>
+    </w:lvl>
+    <w:lvl w:ilvl="2" w:tplc="04090005">
+      <w:start w:val="1"/>
+      <w:numFmt w:val="bullet"/>
+      <w:lvlText w:val=""/>
+      <w:lvlJc w:val="left"/>
+      <w:pPr>
+        <w:ind w:left="2160" w:hanging="360"/>
+      </w:pPr>
+      <w:rPr>
+        <w:rFonts w:ascii="Wingdings" w:hAnsi="Wingdings" w:hint="default"/>
+      </w:rPr>
+    </w:lvl>
+    <w:lvl w:ilvl="3" w:tplc="04090001">
+      <w:start w:val="1"/>
+      <w:numFmt w:val="bullet"/>
+      <w:lvlText w:val=""/>
+      <w:lvlJc w:val="left"/>
+      <w:pPr>
+        <w:ind w:left="2880" w:hanging="360"/>
+      </w:pPr>
+      <w:rPr>
+        <w:rFonts w:ascii="Symbol" w:hAnsi="Symbol" w:hint="default"/>
+      </w:rPr>
+    </w:lvl>
+    <w:lvl w:ilvl="4" w:tplc="04090003" w:tentative="1">
+      <w:start w:val="1"/>
+      <w:numFmt w:val="bullet"/>
+      <w:lvlText w:val="o"/>
+      <w:lvlJc w:val="left"/>
+      <w:pPr>
+        <w:ind w:left="3600" w:hanging="360"/>
+      </w:pPr>
+      <w:rPr>
+        <w:rFonts w:ascii="Courier New" w:hAnsi="Courier New" w:cs="Courier New" w:hint="default"/>
+      </w:rPr>
+    </w:lvl>
+    <w:lvl w:ilvl="5" w:tplc="04090005" w:tentative="1">
+      <w:start w:val="1"/>
+      <w:numFmt w:val="bullet"/>
+      <w:lvlText w:val=""/>
+      <w:lvlJc w:val="left"/>
+      <w:pPr>
+        <w:ind w:left="4320" w:hanging="360"/>
+      </w:pPr>
+      <w:rPr>
+        <w:rFonts w:ascii="Wingdings" w:hAnsi="Wingdings" w:hint="default"/>
+      </w:rPr>
+    </w:lvl>
+    <w:lvl w:ilvl="6" w:tplc="04090001" w:tentative="1">
+      <w:start w:val="1"/>
+      <w:numFmt w:val="bullet"/>
+      <w:lvlText w:val=""/>
+      <w:lvlJc w:val="left"/>
+      <w:pPr>
+        <w:ind w:left="5040" w:hanging="360"/>
+      </w:pPr>
+      <w:rPr>
+        <w:rFonts w:ascii="Symbol" w:hAnsi="Symbol" w:hint="default"/>
+      </w:rPr>
+    </w:lvl>
+    <w:lvl w:ilvl="7" w:tplc="04090003" w:tentative="1">
+      <w:start w:val="1"/>
+      <w:numFmt w:val="bullet"/>
+      <w:lvlText w:val="o"/>
+      <w:lvlJc w:val="left"/>
+      <w:pPr>
+        <w:ind w:left="5760" w:hanging="360"/>
+      </w:pPr>
+      <w:rPr>
+        <w:rFonts w:ascii="Courier New" w:hAnsi="Courier New" w:cs="Courier New" w:hint="default"/>
+      </w:rPr>
+    </w:lvl>
+    <w:lvl w:ilvl="8" w:tplc="04090005" w:tentative="1">
+      <w:start w:val="1"/>
+      <w:numFmt w:val="bullet"/>
+      <w:lvlText w:val=""/>
+      <w:lvlJc w:val="left"/>
+      <w:pPr>
+        <w:ind w:left="6480" w:hanging="360"/>
+      </w:pPr>
+      <w:rPr>
+        <w:rFonts w:ascii="Wingdings" w:hAnsi="Wingdings" w:hint="default"/>
+      </w:rPr>
+    </w:lvl>
+  </w:abstractNum>
+  <w:abstractNum w:abstractNumId="1" w15:restartNumberingAfterBreak="0">
     <w:nsid w:val="2B50604D"/>
     <w:multiLevelType w:val="hybridMultilevel"/>
     <w:tmpl w:val="5776C916"/>
@@ -1214,7 +2484,7 @@
       </w:rPr>
     </w:lvl>
   </w:abstractNum>
-  <w:abstractNum w:abstractNumId="1" w15:restartNumberingAfterBreak="0">
+  <w:abstractNum w:abstractNumId="2" w15:restartNumberingAfterBreak="0">
     <w:nsid w:val="2D6D70BD"/>
     <w:multiLevelType w:val="hybridMultilevel"/>
     <w:tmpl w:val="9B267DD0"/>
@@ -1327,7 +2597,7 @@
       </w:rPr>
     </w:lvl>
   </w:abstractNum>
-  <w:abstractNum w:abstractNumId="2" w15:restartNumberingAfterBreak="0">
+  <w:abstractNum w:abstractNumId="3" w15:restartNumberingAfterBreak="0">
     <w:nsid w:val="7D045A8E"/>
     <w:multiLevelType w:val="hybridMultilevel"/>
     <w:tmpl w:val="81064A78"/>
@@ -1441,13 +2711,16 @@
     </w:lvl>
   </w:abstractNum>
   <w:num w:numId="1">
-    <w:abstractNumId w:val="0"/>
+    <w:abstractNumId w:val="1"/>
   </w:num>
   <w:num w:numId="2">
+    <w:abstractNumId w:val="3"/>
+  </w:num>
+  <w:num w:numId="3">
     <w:abstractNumId w:val="2"/>
   </w:num>
-  <w:num w:numId="3">
-    <w:abstractNumId w:val="1"/>
+  <w:num w:numId="4">
+    <w:abstractNumId w:val="0"/>
   </w:num>
 </w:numbering>
 </file>

</xml_diff>